<commit_message>
refactored to strategy pattern and added async test
</commit_message>
<xml_diff>
--- a/DesignDocument.docx
+++ b/DesignDocument.docx
@@ -161,7 +161,31 @@
         <w:rPr>
           <w:lang w:val="en-GB"/>
         </w:rPr>
-        <w:t xml:space="preserve">There is no internal state to allow for full control, </w:t>
+        <w:t>The reason there is no internal stat</w:t>
+      </w:r>
+      <w:r>
+        <w:rPr>
+          <w:lang w:val="en-GB"/>
+        </w:rPr>
+        <w:t>e</w:t>
+      </w:r>
+      <w:r>
+        <w:rPr>
+          <w:lang w:val="en-GB"/>
+        </w:rPr>
+        <w:t xml:space="preserve"> except read </w:t>
+      </w:r>
+      <w:r>
+        <w:rPr>
+          <w:lang w:val="en-GB"/>
+        </w:rPr>
+        <w:t>filename is to</w:t>
+      </w:r>
+      <w:r>
+        <w:rPr>
+          <w:lang w:val="en-GB"/>
+        </w:rPr>
+        <w:t xml:space="preserve"> </w:t>
       </w:r>
       <w:r>
         <w:rPr>
@@ -179,13 +203,486 @@
         <w:rPr>
           <w:lang w:val="en-GB"/>
         </w:rPr>
-        <w:t>is stupid proof.</w:t>
+        <w:t>is stupid proof</w:t>
+      </w:r>
+      <w:r>
+        <w:rPr>
+          <w:lang w:val="en-GB"/>
+        </w:rPr>
+        <w:t xml:space="preserve"> since the user doesn’t need the extra step of initializing the </w:t>
+      </w:r>
+      <w:r>
+        <w:rPr>
+          <w:lang w:val="en-GB"/>
+        </w:rPr>
+        <w:t>state</w:t>
+      </w:r>
+      <w:r>
+        <w:rPr>
+          <w:lang w:val="en-GB"/>
+        </w:rPr>
+        <w:t>.</w:t>
+      </w:r>
+      <w:r>
+        <w:rPr>
+          <w:lang w:val="en-GB"/>
+        </w:rPr>
+        <w:t xml:space="preserve"> The class implements the strategy pattern to allow for better ma</w:t>
+      </w:r>
+      <w:r>
+        <w:rPr>
+          <w:lang w:val="en-GB"/>
+        </w:rPr>
+        <w:t>i</w:t>
+      </w:r>
+      <w:r>
+        <w:rPr>
+          <w:lang w:val="en-GB"/>
+        </w:rPr>
+        <w:t>ntainability</w:t>
+      </w:r>
+      <w:r>
+        <w:rPr>
+          <w:lang w:val="en-GB"/>
+        </w:rPr>
+        <w:t>. A</w:t>
+      </w:r>
+      <w:r>
+        <w:rPr>
+          <w:lang w:val="en-GB"/>
+        </w:rPr>
+        <w:t xml:space="preserve">t any time you can swap between parallel and sequential </w:t>
+      </w:r>
+      <w:r>
+        <w:rPr>
+          <w:lang w:val="en-GB"/>
+        </w:rPr>
+        <w:t>strategies,</w:t>
+      </w:r>
+      <w:r>
+        <w:rPr>
+          <w:lang w:val="en-GB"/>
+        </w:rPr>
+        <w:t xml:space="preserve"> and it also allows for faster </w:t>
+      </w:r>
+      <w:r>
+        <w:rPr>
+          <w:lang w:val="en-GB"/>
+        </w:rPr>
+        <w:t>and more intuitive testing.</w:t>
+      </w:r>
+      <w:r>
+        <w:rPr>
+          <w:lang w:val="en-GB"/>
+        </w:rPr>
+        <w:t xml:space="preserve"> This design also allows for scalability, because you can use multiple instances to work </w:t>
+      </w:r>
+      <w:r>
+        <w:rPr>
+          <w:lang w:val="en-GB"/>
+        </w:rPr>
+        <w:t>on multiple files at the same time without interference.</w:t>
+      </w:r>
+    </w:p>
+    <w:p>
+      <w:pPr>
+        <w:pStyle w:val="Heading3"/>
+        <w:rPr>
+          <w:lang w:val="en-GB"/>
+        </w:rPr>
+      </w:pPr>
+      <w:r>
+        <w:rPr>
+          <w:lang w:val="en-GB"/>
+        </w:rPr>
+        <w:t>Anagram grouper sequential</w:t>
+      </w:r>
+    </w:p>
+    <w:p>
+      <w:pPr>
+        <w:rPr>
+          <w:lang w:val="en-GB"/>
+        </w:rPr>
+      </w:pPr>
+      <w:r>
+        <w:rPr>
+          <w:lang w:val="en-GB"/>
+        </w:rPr>
+        <w:t>Used for files with less than 10</w:t>
+      </w:r>
+      <w:r>
+        <w:rPr>
+          <w:lang w:val="en-GB"/>
+        </w:rPr>
+        <w:t>0</w:t>
       </w:r>
       <w:r>
         <w:rPr>
           <w:lang w:val="en-GB"/>
         </w:rPr>
         <w:t xml:space="preserve"> </w:t>
+      </w:r>
+      <w:r>
+        <w:rPr>
+          <w:lang w:val="en-GB"/>
+        </w:rPr>
+        <w:t xml:space="preserve">thousand </w:t>
+      </w:r>
+      <w:r>
+        <w:rPr>
+          <w:lang w:val="en-GB"/>
+        </w:rPr>
+        <w:t>words</w:t>
+      </w:r>
+      <w:r>
+        <w:rPr>
+          <w:lang w:val="en-GB"/>
+        </w:rPr>
+        <w:t>.</w:t>
+      </w:r>
+    </w:p>
+    <w:p>
+      <w:pPr>
+        <w:pStyle w:val="Heading3"/>
+        <w:rPr>
+          <w:lang w:val="en-GB"/>
+        </w:rPr>
+      </w:pPr>
+      <w:r>
+        <w:rPr>
+          <w:lang w:val="en-GB"/>
+        </w:rPr>
+        <w:t>Anagram grouper parallel</w:t>
+      </w:r>
+    </w:p>
+    <w:p>
+      <w:pPr>
+        <w:rPr>
+          <w:lang w:val="en-GB"/>
+        </w:rPr>
+      </w:pPr>
+      <w:r>
+        <w:rPr>
+          <w:lang w:val="en-GB"/>
+        </w:rPr>
+        <w:t xml:space="preserve">Used for files with </w:t>
+      </w:r>
+      <w:r>
+        <w:rPr>
+          <w:lang w:val="en-GB"/>
+        </w:rPr>
+        <w:t>less</w:t>
+      </w:r>
+      <w:r>
+        <w:rPr>
+          <w:lang w:val="en-GB"/>
+        </w:rPr>
+        <w:t xml:space="preserve"> </w:t>
+      </w:r>
+      <w:r>
+        <w:rPr>
+          <w:lang w:val="en-GB"/>
+        </w:rPr>
+        <w:t>10</w:t>
+      </w:r>
+      <w:r>
+        <w:rPr>
+          <w:lang w:val="en-GB"/>
+        </w:rPr>
+        <w:t>0</w:t>
+      </w:r>
+      <w:r>
+        <w:rPr>
+          <w:lang w:val="en-GB"/>
+        </w:rPr>
+        <w:t xml:space="preserve"> million</w:t>
+      </w:r>
+      <w:r>
+        <w:rPr>
+          <w:lang w:val="en-GB"/>
+        </w:rPr>
+        <w:t xml:space="preserve"> words. It doesn’t support </w:t>
+      </w:r>
+      <w:r>
+        <w:rPr>
+          <w:lang w:val="en-GB"/>
+        </w:rPr>
+        <w:t>super massive files like with 100 billion words.</w:t>
+      </w:r>
+      <w:r>
+        <w:rPr>
+          <w:lang w:val="en-GB"/>
+        </w:rPr>
+        <w:t xml:space="preserve"> For that, I think it’s better to separate data into smaller files and use multiple </w:t>
+      </w:r>
+      <w:proofErr w:type="spellStart"/>
+      <w:r>
+        <w:rPr>
+          <w:lang w:val="en-GB"/>
+        </w:rPr>
+        <w:t>AnagramGrouperParallel</w:t>
+      </w:r>
+      <w:proofErr w:type="spellEnd"/>
+      <w:r>
+        <w:rPr>
+          <w:lang w:val="en-GB"/>
+        </w:rPr>
+        <w:t xml:space="preserve"> instances</w:t>
+      </w:r>
+      <w:r>
+        <w:rPr>
+          <w:lang w:val="en-GB"/>
+        </w:rPr>
+        <w:t xml:space="preserve"> asynchronously</w:t>
+      </w:r>
+      <w:r>
+        <w:rPr>
+          <w:lang w:val="en-GB"/>
+        </w:rPr>
+        <w:t xml:space="preserve"> (like in test2 from the </w:t>
+      </w:r>
+      <w:proofErr w:type="spellStart"/>
+      <w:r>
+        <w:rPr>
+          <w:lang w:val="en-GB"/>
+        </w:rPr>
+        <w:t>TestKit</w:t>
+      </w:r>
+      <w:proofErr w:type="spellEnd"/>
+      <w:r>
+        <w:rPr>
+          <w:lang w:val="en-GB"/>
+        </w:rPr>
+        <w:t>)</w:t>
+      </w:r>
+      <w:r>
+        <w:rPr>
+          <w:lang w:val="en-GB"/>
+        </w:rPr>
+        <w:t>.</w:t>
+      </w:r>
+    </w:p>
+    <w:p>
+      <w:pPr>
+        <w:pStyle w:val="Heading2"/>
+        <w:rPr>
+          <w:lang w:val="en-GB"/>
+        </w:rPr>
+      </w:pPr>
+      <w:proofErr w:type="spellStart"/>
+      <w:r>
+        <w:rPr>
+          <w:lang w:val="en-GB"/>
+        </w:rPr>
+        <w:t>TestKit</w:t>
+      </w:r>
+      <w:proofErr w:type="spellEnd"/>
+    </w:p>
+    <w:p>
+      <w:pPr>
+        <w:rPr>
+          <w:lang w:val="en-GB"/>
+        </w:rPr>
+      </w:pPr>
+      <w:r>
+        <w:rPr>
+          <w:lang w:val="en-GB"/>
+        </w:rPr>
+        <w:t>Cla</w:t>
+      </w:r>
+      <w:r>
+        <w:rPr>
+          <w:lang w:val="en-GB"/>
+        </w:rPr>
+        <w:t>ss used for testing parameters for better performance</w:t>
+      </w:r>
+      <w:r>
+        <w:rPr>
+          <w:lang w:val="en-GB"/>
+        </w:rPr>
+        <w:t>,</w:t>
+      </w:r>
+      <w:r>
+        <w:rPr>
+          <w:lang w:val="en-GB"/>
+        </w:rPr>
+        <w:t xml:space="preserve"> such as number of threads used and </w:t>
+      </w:r>
+      <w:r>
+        <w:rPr>
+          <w:lang w:val="en-GB"/>
+        </w:rPr>
+        <w:t xml:space="preserve">batches of words per thread. </w:t>
+      </w:r>
+      <w:r>
+        <w:rPr>
+          <w:lang w:val="en-GB"/>
+        </w:rPr>
+        <w:t>By comparison, I concluded that u</w:t>
+      </w:r>
+      <w:r>
+        <w:rPr>
+          <w:lang w:val="en-GB"/>
+        </w:rPr>
+        <w:t>sing 16 threads</w:t>
+      </w:r>
+      <w:r>
+        <w:rPr>
+          <w:lang w:val="en-GB"/>
+        </w:rPr>
+        <w:t xml:space="preserve"> with b</w:t>
+      </w:r>
+      <w:r>
+        <w:rPr>
+          <w:lang w:val="en-GB"/>
+        </w:rPr>
+        <w:t>atch size</w:t>
+      </w:r>
+      <w:r>
+        <w:rPr>
+          <w:lang w:val="en-GB"/>
+        </w:rPr>
+        <w:t xml:space="preserve"> of</w:t>
+      </w:r>
+      <w:r>
+        <w:rPr>
+          <w:lang w:val="en-GB"/>
+        </w:rPr>
+        <w:t>: 100</w:t>
+      </w:r>
+      <w:r>
+        <w:rPr>
+          <w:lang w:val="en-GB"/>
+        </w:rPr>
+        <w:t>-</w:t>
+      </w:r>
+      <w:r>
+        <w:rPr>
+          <w:lang w:val="en-GB"/>
+        </w:rPr>
+        <w:t>000</w:t>
+      </w:r>
+      <w:r>
+        <w:rPr>
+          <w:lang w:val="en-GB"/>
+        </w:rPr>
+        <w:t xml:space="preserve"> is best for my setup.</w:t>
+      </w:r>
+    </w:p>
+    <w:p>
+      <w:pPr>
+        <w:rPr>
+          <w:lang w:val="en-GB"/>
+        </w:rPr>
+      </w:pPr>
+    </w:p>
+    <w:p>
+      <w:pPr>
+        <w:pStyle w:val="Heading2"/>
+        <w:rPr>
+          <w:lang w:val="en-GB"/>
+        </w:rPr>
+      </w:pPr>
+      <w:r>
+        <w:rPr>
+          <w:lang w:val="en-GB"/>
+        </w:rPr>
+        <w:t>Scalability considerations</w:t>
+      </w:r>
+    </w:p>
+    <w:p>
+      <w:pPr>
+        <w:rPr>
+          <w:lang w:val="en-GB"/>
+        </w:rPr>
+      </w:pPr>
+      <w:r>
+        <w:rPr>
+          <w:lang w:val="en-GB"/>
+        </w:rPr>
+        <w:t xml:space="preserve">In case </w:t>
+      </w:r>
+      <w:r>
+        <w:rPr>
+          <w:lang w:val="en-GB"/>
+        </w:rPr>
+        <w:t xml:space="preserve">of 100 billion words, </w:t>
+      </w:r>
+      <w:r>
+        <w:rPr>
+          <w:lang w:val="en-GB"/>
+        </w:rPr>
+        <w:t xml:space="preserve">I think it’s better to separate the </w:t>
+      </w:r>
+      <w:r>
+        <w:rPr>
+          <w:lang w:val="en-GB"/>
+        </w:rPr>
+        <w:t>data set into multiple files and run the asynchronous parallel operations</w:t>
+      </w:r>
+      <w:r>
+        <w:rPr>
+          <w:lang w:val="en-GB"/>
+        </w:rPr>
+        <w:t xml:space="preserve"> within the RAM limit.</w:t>
+      </w:r>
+      <w:r>
+        <w:rPr>
+          <w:lang w:val="en-GB"/>
+        </w:rPr>
+        <w:t xml:space="preserve"> </w:t>
+      </w:r>
+      <w:r>
+        <w:rPr>
+          <w:lang w:val="en-GB"/>
+        </w:rPr>
+        <w:t>Another thought is to use sharding to keep track of the processed words</w:t>
+      </w:r>
+      <w:r>
+        <w:rPr>
+          <w:lang w:val="en-GB"/>
+        </w:rPr>
+        <w:t xml:space="preserve"> and later combine them or </w:t>
+      </w:r>
+      <w:r>
+        <w:rPr>
+          <w:lang w:val="en-GB"/>
+        </w:rPr>
+        <w:t>work with them from their respective shards. Another idea would be to use existing solutions</w:t>
+      </w:r>
+      <w:r>
+        <w:rPr>
+          <w:lang w:val="en-GB"/>
+        </w:rPr>
+        <w:t xml:space="preserve"> like </w:t>
+      </w:r>
+      <w:proofErr w:type="spellStart"/>
+      <w:r>
+        <w:rPr>
+          <w:lang w:val="en-GB"/>
+        </w:rPr>
+        <w:t>MapDB</w:t>
+      </w:r>
+      <w:proofErr w:type="spellEnd"/>
+      <w:r>
+        <w:rPr>
+          <w:lang w:val="en-GB"/>
+        </w:rPr>
+        <w:t xml:space="preserve"> or </w:t>
+      </w:r>
+      <w:proofErr w:type="spellStart"/>
+      <w:r>
+        <w:rPr>
+          <w:lang w:val="en-GB"/>
+        </w:rPr>
+        <w:t>RocksDB</w:t>
+      </w:r>
+      <w:proofErr w:type="spellEnd"/>
+      <w:r>
+        <w:rPr>
+          <w:lang w:val="en-GB"/>
+        </w:rPr>
+        <w:t>.</w:t>
       </w:r>
     </w:p>
     <w:sectPr>
@@ -768,7 +1265,6 @@
     <w:next w:val="Normal"/>
     <w:link w:val="Heading3Char"/>
     <w:uiPriority w:val="9"/>
-    <w:semiHidden/>
     <w:unhideWhenUsed/>
     <w:qFormat/>
     <w:rsid w:val="00DE2B52"/>
@@ -920,6 +1416,7 @@
   <w:style w:type="character" w:default="1" w:styleId="DefaultParagraphFont">
     <w:name w:val="Default Paragraph Font"/>
     <w:uiPriority w:val="1"/>
+    <w:semiHidden/>
     <w:unhideWhenUsed/>
   </w:style>
   <w:style w:type="table" w:default="1" w:styleId="TableNormal">
@@ -974,7 +1471,6 @@
     <w:basedOn w:val="DefaultParagraphFont"/>
     <w:link w:val="Heading3"/>
     <w:uiPriority w:val="9"/>
-    <w:semiHidden/>
     <w:rsid w:val="00DE2B52"/>
     <w:rPr>
       <w:rFonts w:eastAsiaTheme="majorEastAsia" w:cstheme="majorBidi"/>

</xml_diff>